<commit_message>
Added Uptake Genes, Feed with Probability
</commit_message>
<xml_diff>
--- a/OA/Preliminary Report on NetLogo OA Model.docx
+++ b/OA/Preliminary Report on NetLogo OA Model.docx
@@ -9,27 +9,11 @@
           <w:u w:val="single"/>
         </w:rPr>
       </w:pPr>
-      <w:bookmarkStart w:id="0" w:name="_GoBack"/>
-      <w:bookmarkEnd w:id="0"/>
       <w:r>
         <w:rPr>
           <w:u w:val="single"/>
         </w:rPr>
-        <w:t xml:space="preserve">Preliminary Report on </w:t>
-      </w:r>
-      <w:proofErr w:type="spellStart"/>
-      <w:r>
-        <w:rPr>
-          <w:u w:val="single"/>
-        </w:rPr>
-        <w:t>NetLogo</w:t>
-      </w:r>
-      <w:proofErr w:type="spellEnd"/>
-      <w:r>
-        <w:rPr>
-          <w:u w:val="single"/>
-        </w:rPr>
-        <w:t xml:space="preserve"> OA Model</w:t>
+        <w:t>Preliminary Report on NetLogo OA Model</w:t>
       </w:r>
     </w:p>
     <w:p>
@@ -37,47 +21,10 @@
         <w:t>This model attempts to capture some of the behaviors of diatoms under conditions of varying light and nutrient levels, as well as to illustrate that some transcription factors affect which cellular functions are expressed.  The model is based on the paper “</w:t>
       </w:r>
       <w:r>
-        <w:t xml:space="preserve">Genome-wide diel growth state transitions in the diatom </w:t>
-      </w:r>
-      <w:proofErr w:type="spellStart"/>
-      <w:r>
-        <w:t>Thalassiosira</w:t>
-      </w:r>
-      <w:proofErr w:type="spellEnd"/>
-      <w:r>
-        <w:t xml:space="preserve"> </w:t>
-      </w:r>
-      <w:proofErr w:type="spellStart"/>
-      <w:r>
-        <w:t>pseudonana</w:t>
-      </w:r>
-      <w:proofErr w:type="spellEnd"/>
-      <w:r>
-        <w:t xml:space="preserve">”, Ashworth </w:t>
-      </w:r>
-      <w:proofErr w:type="gramStart"/>
-      <w:r>
-        <w:t>et</w:t>
-      </w:r>
-      <w:proofErr w:type="gramEnd"/>
-      <w:r>
-        <w:t xml:space="preserve">. al. (PNAS </w:t>
-      </w:r>
-      <w:proofErr w:type="spellStart"/>
-      <w:r>
-        <w:t>vol</w:t>
-      </w:r>
-      <w:proofErr w:type="spellEnd"/>
-      <w:r>
-        <w:t xml:space="preserve"> 110 #18, </w:t>
-      </w:r>
-      <w:proofErr w:type="spellStart"/>
-      <w:r>
-        <w:t>pg</w:t>
-      </w:r>
-      <w:proofErr w:type="spellEnd"/>
-      <w:r>
-        <w:t xml:space="preserve"> 7518).  The upper panel of the simulation focuses on gene expression and cellular functions, while the bottom panel shows diatoms in water.</w:t>
+        <w:t>Genome-wide diel growth state transitions in the diatom Thalassiosira pseudonana</w:t>
+      </w:r>
+      <w:r>
+        <w:t>”, Ashworth et. al. (PNAS vol 110 #18, pg 7518).  The upper panel of the simulation focuses on gene expression and cellular functions, while the bottom panel shows diatoms in water.</w:t>
       </w:r>
     </w:p>
     <w:p>
@@ -315,15 +262,7 @@
         <w:pStyle w:val="Heading1"/>
       </w:pPr>
       <w:r>
-        <w:t>#</w:t>
-      </w:r>
-      <w:proofErr w:type="gramStart"/>
-      <w:r>
-        <w:t>1  Diatoms</w:t>
-      </w:r>
-      <w:proofErr w:type="gramEnd"/>
-      <w:r>
-        <w:t>:</w:t>
+        <w:t>#1  Diatoms:</w:t>
       </w:r>
     </w:p>
     <w:p>
@@ -386,27 +325,13 @@
         <w:rPr>
           <w:rStyle w:val="Heading1Char"/>
         </w:rPr>
-        <w:t>#</w:t>
-      </w:r>
-      <w:proofErr w:type="gramStart"/>
+        <w:t xml:space="preserve">#2  </w:t>
+      </w:r>
       <w:r>
         <w:rPr>
           <w:rStyle w:val="Heading1Char"/>
         </w:rPr>
-        <w:t xml:space="preserve">2  </w:t>
-      </w:r>
-      <w:r>
-        <w:rPr>
-          <w:rStyle w:val="Heading1Char"/>
-        </w:rPr>
-        <w:t>Transcription</w:t>
-      </w:r>
-      <w:proofErr w:type="gramEnd"/>
-      <w:r>
-        <w:rPr>
-          <w:rStyle w:val="Heading1Char"/>
-        </w:rPr>
-        <w:t xml:space="preserve"> Factors:  </w:t>
+        <w:t xml:space="preserve">Transcription Factors:  </w:t>
       </w:r>
       <w:r>
         <w:t>The activity of key transcription factors was assessed based off of Figure 4 in the paper</w:t>
@@ -681,31 +606,8 @@
       </w:r>
     </w:p>
     <w:p>
-      <w:proofErr w:type="spellStart"/>
-      <w:proofErr w:type="gramStart"/>
-      <w:r>
-        <w:t>bZip</w:t>
-      </w:r>
-      <w:proofErr w:type="spellEnd"/>
-      <w:proofErr w:type="gramEnd"/>
-      <w:r>
-        <w:t xml:space="preserve"> is a regulator for genes associated with the exponential growth mode.  Hence we can assume that </w:t>
-      </w:r>
-      <w:proofErr w:type="spellStart"/>
-      <w:r>
-        <w:t>bZIP</w:t>
-      </w:r>
-      <w:proofErr w:type="spellEnd"/>
-      <w:r>
-        <w:t xml:space="preserve"> is positively correlated with nutrients… at high nutrients situations, </w:t>
-      </w:r>
-      <w:proofErr w:type="spellStart"/>
-      <w:r>
-        <w:t>bZIP</w:t>
-      </w:r>
-      <w:proofErr w:type="spellEnd"/>
-      <w:r>
-        <w:t xml:space="preserve"> is up-regulated.</w:t>
+      <w:r>
+        <w:t>bZip is a regulator for genes associated with the exponential growth mode.  Hence we can assume that bZIP is positively correlated with nutrients… at high nutrients situations, bZIP is up-regulated.</w:t>
       </w:r>
     </w:p>
     <w:p/>
@@ -845,27 +747,14 @@
       </w:r>
     </w:p>
     <w:p>
-      <w:proofErr w:type="spellStart"/>
-      <w:r>
-        <w:t>Myb</w:t>
-      </w:r>
-      <w:proofErr w:type="spellEnd"/>
-      <w:r>
-        <w:t xml:space="preserve"> and E2F are both regulators for genes associated w</w:t>
+      <w:r>
+        <w:t>Myb and E2F are both regulators for genes associated w</w:t>
       </w:r>
       <w:r>
         <w:t xml:space="preserve">ith dusk.  </w:t>
       </w:r>
       <w:r>
-        <w:t xml:space="preserve">I take dusk to indicated positive light, since these regulators have been on all day.  Hence </w:t>
-      </w:r>
-      <w:proofErr w:type="spellStart"/>
-      <w:r>
-        <w:t>Myb</w:t>
-      </w:r>
-      <w:proofErr w:type="spellEnd"/>
-      <w:r>
-        <w:t xml:space="preserve"> and E2F are positively correlated with light.</w:t>
+        <w:t>I take dusk to indicated positive light, since these regulators have been on all day.  Hence Myb and E2F are positively correlated with light.</w:t>
       </w:r>
     </w:p>
     <w:p/>
@@ -936,21 +825,7 @@
     </w:p>
     <w:p>
       <w:r>
-        <w:t xml:space="preserve">Both HSF and </w:t>
-      </w:r>
-      <w:proofErr w:type="spellStart"/>
-      <w:r>
-        <w:t>bZip</w:t>
-      </w:r>
-      <w:proofErr w:type="spellEnd"/>
-      <w:r>
-        <w:t xml:space="preserve"> are regulators for genes a</w:t>
-      </w:r>
-      <w:r>
-        <w:t xml:space="preserve">ssociated with </w:t>
-      </w:r>
-      <w:r>
-        <w:t>dawn</w:t>
+        <w:t>Both HSF and bZip are regulators for genes associated with dawn</w:t>
       </w:r>
       <w:r>
         <w:t>.  This means that they are</w:t>
@@ -964,7 +839,6 @@
       <w:r>
         <w:t>-</w:t>
       </w:r>
-      <w:proofErr w:type="gramStart"/>
       <w:r>
         <w:t>regulated</w:t>
       </w:r>
@@ -972,17 +846,10 @@
         <w:t xml:space="preserve"> </w:t>
       </w:r>
       <w:r>
-        <w:t xml:space="preserve"> by</w:t>
-      </w:r>
-      <w:proofErr w:type="gramEnd"/>
-      <w:r>
-        <w:t xml:space="preserve"> </w:t>
-      </w:r>
-      <w:r>
-        <w:t>light</w:t>
-      </w:r>
-      <w:r>
-        <w:t>.</w:t>
+        <w:t xml:space="preserve"> by </w:t>
+      </w:r>
+      <w:r>
+        <w:t>light.</w:t>
       </w:r>
     </w:p>
     <w:p/>
@@ -1013,10 +880,7 @@
         <w:t>Specific cellular functions were assessed b</w:t>
       </w:r>
       <w:r>
-        <w:t xml:space="preserve">ased on Figure 2 in the paper (shown below) and </w:t>
-      </w:r>
-      <w:r>
-        <w:t>led to the associations shown in the network model after</w:t>
+        <w:t>ased on Figure 2 in the paper (shown below) and led to the associations shown in the network model after</w:t>
       </w:r>
       <w:r>
         <w:t>.</w:t>
@@ -1484,13 +1348,7 @@
         </w:numPr>
       </w:pPr>
       <w:r>
-        <w:t xml:space="preserve">Transcription factors </w:t>
-      </w:r>
-      <w:r>
-        <w:t>and cellular functions which are being</w:t>
-      </w:r>
-      <w:r>
-        <w:t xml:space="preserve"> both up-regulated and down-regulated are </w:t>
+        <w:t xml:space="preserve">Transcription factors and cellular functions which are being both up-regulated and down-regulated are </w:t>
       </w:r>
       <w:r>
         <w:t xml:space="preserve">depicted as orange.  </w:t>
@@ -1505,19 +1363,7 @@
         </w:numPr>
       </w:pPr>
       <w:r>
-        <w:t xml:space="preserve">Transcription factors and cellular functions which are being </w:t>
-      </w:r>
-      <w:r>
-        <w:t>ONLY</w:t>
-      </w:r>
-      <w:r>
-        <w:t xml:space="preserve"> down-regulated are depicted as </w:t>
-      </w:r>
-      <w:r>
-        <w:t>red</w:t>
-      </w:r>
-      <w:r>
-        <w:t xml:space="preserve">.  </w:t>
+        <w:t xml:space="preserve">Transcription factors and cellular functions which are being ONLY down-regulated are depicted as red.  </w:t>
       </w:r>
     </w:p>
     <w:p>
@@ -1616,15 +1462,7 @@
         </w:numPr>
       </w:pPr>
       <w:r>
-        <w:t xml:space="preserve">More clearly depict the effects of ocean acidification.  The </w:t>
-      </w:r>
-      <w:proofErr w:type="spellStart"/>
-      <w:r>
-        <w:t>followup</w:t>
-      </w:r>
-      <w:proofErr w:type="spellEnd"/>
-      <w:r>
-        <w:t xml:space="preserve"> paper “Diatom acclimation to elevated CO</w:t>
+        <w:t>More clearly depict the effects of ocean acidification.  The followup paper “Diatom acclimation to elevated CO</w:t>
       </w:r>
       <w:r>
         <w:rPr>
@@ -1633,15 +1471,7 @@
         <w:t>2</w:t>
       </w:r>
       <w:r>
-        <w:t xml:space="preserve"> via </w:t>
-      </w:r>
-      <w:proofErr w:type="spellStart"/>
-      <w:r>
-        <w:t>cAMP</w:t>
-      </w:r>
-      <w:proofErr w:type="spellEnd"/>
-      <w:r>
-        <w:t xml:space="preserve"> signaling and coordinated gene expression” more clearly discussed the effects of higher CO</w:t>
+        <w:t xml:space="preserve"> via cAMP signaling and coordinated gene expression” more clearly discussed the effects of higher CO</w:t>
       </w:r>
       <w:r>
         <w:rPr>
@@ -1667,6 +1497,20 @@
       <w:r>
         <w:t>Show metabolism of glucose based on TCA cycle.</w:t>
       </w:r>
+    </w:p>
+    <w:p>
+      <w:pPr>
+        <w:pStyle w:val="ListParagraph"/>
+        <w:numPr>
+          <w:ilvl w:val="0"/>
+          <w:numId w:val="3"/>
+        </w:numPr>
+      </w:pPr>
+      <w:r>
+        <w:t>Incorporates some actual genes into the top area so that we can see specifically which ones are activated and which are suppressed.</w:t>
+      </w:r>
+      <w:bookmarkStart w:id="0" w:name="_GoBack"/>
+      <w:bookmarkEnd w:id="0"/>
     </w:p>
     <w:p>
       <w:pPr>

</xml_diff>